<commit_message>
Added note about file navigation
</commit_message>
<xml_diff>
--- a/scripts/dead_count_additional_notes/effective_number_strays_note.docx
+++ b/scripts/dead_count_additional_notes/effective_number_strays_note.docx
@@ -35,6 +35,32 @@
     <w:p>
       <w:pPr>
         <w:pStyle w:val="FirstParagraph"/>
+      </w:pPr>
+      <w:r>
+        <w:t xml:space="preserve">This is the same document that can be found in</w:t>
+      </w:r>
+      <w:r>
+        <w:t xml:space="preserve"> </w:t>
+      </w:r>
+      <w:r>
+        <w:t xml:space="preserve">“</w:t>
+      </w:r>
+      <w:r>
+        <w:t xml:space="preserve">Chp1_analysis/docs</w:t>
+      </w:r>
+      <w:r>
+        <w:t xml:space="preserve">”</w:t>
+      </w:r>
+      <w:r>
+        <w:t xml:space="preserve"> </w:t>
+      </w:r>
+      <w:r>
+        <w:t xml:space="preserve">folder, FYI</w:t>
+      </w:r>
+    </w:p>
+    <w:p>
+      <w:pPr>
+        <w:pStyle w:val="BodyText"/>
       </w:pPr>
       <w:r>
         <w:t xml:space="preserve">The total effective number of strays column for a given stream-year in the</w:t>

</xml_diff>